<commit_message>
Update template and resume.
</commit_message>
<xml_diff>
--- a/public/Resume_Laurendy_Lam.docx
+++ b/public/Resume_Laurendy_Lam.docx
@@ -415,7 +415,16 @@
           <w:szCs w:val="22"/>
           <w:lang w:val="en-CA"/>
         </w:rPr>
-        <w:t xml:space="preserve"> &amp; CSS</w:t>
+        <w:t xml:space="preserve"> • </w:t>
+      </w:r>
+      <w:r>
+        <w:rPr>
+          <w:rFonts w:asciiTheme="majorHAnsi" w:hAnsiTheme="majorHAnsi" w:cs="Arial"/>
+          <w:sz w:val="22"/>
+          <w:szCs w:val="22"/>
+          <w:lang w:val="en-CA"/>
+        </w:rPr>
+        <w:t>CSS</w:t>
       </w:r>
       <w:r>
         <w:rPr>
@@ -2592,6 +2601,15 @@
           <w:sz w:val="22"/>
           <w:szCs w:val="22"/>
         </w:rPr>
+        <w:t>, Bootstrap, and Angular</w:t>
+      </w:r>
+      <w:r>
+        <w:rPr>
+          <w:rFonts w:asciiTheme="majorHAnsi" w:hAnsiTheme="majorHAnsi" w:cs="Arial"/>
+          <w:bCs/>
+          <w:sz w:val="22"/>
+          <w:szCs w:val="22"/>
+        </w:rPr>
         <w:t>.</w:t>
       </w:r>
     </w:p>
@@ -2814,6 +2832,8 @@
         </w:rPr>
         <w:t>for a small family restaurant.</w:t>
       </w:r>
+      <w:bookmarkStart w:id="0" w:name="_GoBack"/>
+      <w:bookmarkEnd w:id="0"/>
     </w:p>
     <w:p>
       <w:pPr>
@@ -3301,7 +3321,54 @@
           <w:sz w:val="22"/>
           <w:szCs w:val="22"/>
         </w:rPr>
-        <w:t>Implemented the front end with Blade and Bootstrap.</w:t>
+        <w:t>Imple</w:t>
+      </w:r>
+      <w:r>
+        <w:rPr>
+          <w:rFonts w:asciiTheme="majorHAnsi" w:hAnsiTheme="majorHAnsi" w:cs="Arial"/>
+          <w:bCs/>
+          <w:sz w:val="22"/>
+          <w:szCs w:val="22"/>
+        </w:rPr>
+        <w:t xml:space="preserve">mented the front end with Blade, </w:t>
+      </w:r>
+      <w:r>
+        <w:rPr>
+          <w:rFonts w:asciiTheme="majorHAnsi" w:hAnsiTheme="majorHAnsi" w:cs="Arial"/>
+          <w:bCs/>
+          <w:sz w:val="22"/>
+          <w:szCs w:val="22"/>
+        </w:rPr>
+        <w:t>Bootstrap</w:t>
+      </w:r>
+      <w:r>
+        <w:rPr>
+          <w:rFonts w:asciiTheme="majorHAnsi" w:hAnsiTheme="majorHAnsi" w:cs="Arial"/>
+          <w:bCs/>
+          <w:sz w:val="22"/>
+          <w:szCs w:val="22"/>
+        </w:rPr>
+        <w:t xml:space="preserve"> and </w:t>
+      </w:r>
+      <w:proofErr w:type="spellStart"/>
+      <w:r>
+        <w:rPr>
+          <w:rFonts w:asciiTheme="majorHAnsi" w:hAnsiTheme="majorHAnsi" w:cs="Arial"/>
+          <w:bCs/>
+          <w:sz w:val="22"/>
+          <w:szCs w:val="22"/>
+        </w:rPr>
+        <w:t>JQuery</w:t>
+      </w:r>
+      <w:proofErr w:type="spellEnd"/>
+      <w:r>
+        <w:rPr>
+          <w:rFonts w:asciiTheme="majorHAnsi" w:hAnsiTheme="majorHAnsi" w:cs="Arial"/>
+          <w:bCs/>
+          <w:sz w:val="22"/>
+          <w:szCs w:val="22"/>
+        </w:rPr>
+        <w:t>.</w:t>
       </w:r>
     </w:p>
     <w:p>
@@ -3374,23 +3441,7 @@
           <w:sz w:val="22"/>
           <w:szCs w:val="22"/>
         </w:rPr>
-        <w:t xml:space="preserve"> Google’s APIs for geocoding and h</w:t>
-      </w:r>
-      <w:r>
-        <w:rPr>
-          <w:rFonts w:asciiTheme="majorHAnsi" w:hAnsiTheme="majorHAnsi" w:cs="Arial"/>
-          <w:sz w:val="22"/>
-          <w:szCs w:val="22"/>
-        </w:rPr>
-        <w:t>olds 11 relational tables with</w:t>
-      </w:r>
-      <w:r>
-        <w:rPr>
-          <w:rFonts w:asciiTheme="majorHAnsi" w:hAnsiTheme="majorHAnsi" w:cs="Arial"/>
-          <w:sz w:val="22"/>
-          <w:szCs w:val="22"/>
-        </w:rPr>
-        <w:t xml:space="preserve"> MySQL</w:t>
+        <w:t xml:space="preserve"> Google’s APIs for geocoding and holds 11 relational tables with MySQL</w:t>
       </w:r>
     </w:p>
     <w:p>
@@ -4627,8 +4678,6 @@
         </w:rPr>
         <w:t>Autodesk Fusion 360</w:t>
       </w:r>
-      <w:bookmarkStart w:id="0" w:name="_GoBack"/>
-      <w:bookmarkEnd w:id="0"/>
       <w:r>
         <w:rPr>
           <w:rFonts w:asciiTheme="majorHAnsi" w:hAnsiTheme="majorHAnsi" w:cs="Arial"/>
@@ -5105,7 +5154,29 @@
           <w:szCs w:val="22"/>
           <w:lang w:val="en-CA"/>
         </w:rPr>
-        <w:t>Graphic Designer</w:t>
+        <w:t xml:space="preserve">Satellite Developer for </w:t>
+      </w:r>
+      <w:r>
+        <w:rPr>
+          <w:rFonts w:asciiTheme="majorHAnsi" w:hAnsiTheme="majorHAnsi" w:cs="Arial"/>
+          <w:b/>
+          <w:bCs/>
+          <w:sz w:val="22"/>
+          <w:szCs w:val="22"/>
+          <w:lang w:val="en-CA"/>
+        </w:rPr>
+        <w:t>Concordia Space Club</w:t>
+      </w:r>
+      <w:r>
+        <w:rPr>
+          <w:rFonts w:asciiTheme="majorHAnsi" w:hAnsiTheme="majorHAnsi" w:cs="Arial"/>
+          <w:b/>
+          <w:bCs/>
+          <w:sz w:val="22"/>
+          <w:szCs w:val="22"/>
+          <w:lang w:val="en-CA"/>
+        </w:rPr>
+        <w:t>, C++</w:t>
       </w:r>
       <w:r>
         <w:rPr>
@@ -5117,48 +5188,7 @@
           <w:lang w:val="en-CA"/>
         </w:rPr>
         <w:tab/>
-        <w:t>January 2015 – May 2015</w:t>
-      </w:r>
-    </w:p>
-    <w:p>
-      <w:pPr>
-        <w:numPr>
-          <w:ilvl w:val="12"/>
-          <w:numId w:val="0"/>
-        </w:numPr>
-        <w:tabs>
-          <w:tab w:val="right" w:pos="9923"/>
-        </w:tabs>
-        <w:contextualSpacing/>
-        <w:rPr>
-          <w:rFonts w:asciiTheme="majorHAnsi" w:hAnsiTheme="majorHAnsi" w:cs="Arial"/>
-          <w:b/>
-          <w:bCs/>
-          <w:sz w:val="22"/>
-          <w:szCs w:val="22"/>
-          <w:lang w:val="en-CA"/>
-        </w:rPr>
-      </w:pPr>
-      <w:r>
-        <w:rPr>
-          <w:rFonts w:asciiTheme="majorHAnsi" w:hAnsiTheme="majorHAnsi" w:cs="Arial"/>
-          <w:bCs/>
-          <w:sz w:val="22"/>
-          <w:szCs w:val="22"/>
-          <w:lang w:val="en-CA"/>
-        </w:rPr>
-        <w:t>Concordia Canadian Asian Society, Montreal, Quebec</w:t>
-      </w:r>
-      <w:r>
-        <w:rPr>
-          <w:rFonts w:asciiTheme="majorHAnsi" w:hAnsiTheme="majorHAnsi" w:cs="Arial"/>
-          <w:b/>
-          <w:bCs/>
-          <w:sz w:val="22"/>
-          <w:szCs w:val="22"/>
-          <w:lang w:val="en-CA"/>
-        </w:rPr>
-        <w:t xml:space="preserve"> </w:t>
+        <w:t>January 2016</w:t>
       </w:r>
       <w:r>
         <w:rPr>
@@ -5197,56 +5227,7 @@
           <w:sz w:val="22"/>
           <w:szCs w:val="22"/>
         </w:rPr>
-        <w:t>Produced high quality posters and video content for events.</w:t>
-      </w:r>
-    </w:p>
-    <w:p>
-      <w:pPr>
-        <w:pStyle w:val="ListParagraph"/>
-        <w:ind w:left="426"/>
-        <w:rPr>
-          <w:rFonts w:asciiTheme="majorHAnsi" w:hAnsiTheme="majorHAnsi" w:cs="Arial"/>
-          <w:sz w:val="22"/>
-          <w:szCs w:val="22"/>
-        </w:rPr>
-      </w:pPr>
-    </w:p>
-    <w:p>
-      <w:pPr>
-        <w:pStyle w:val="Title"/>
-        <w:spacing w:after="120"/>
-        <w:rPr>
-          <w:rFonts w:cs="Arial"/>
-          <w:b/>
-          <w:bCs/>
-          <w:i/>
-          <w:color w:val="auto"/>
-          <w:sz w:val="26"/>
-          <w:szCs w:val="26"/>
-          <w:lang w:val="en-CA"/>
-        </w:rPr>
-      </w:pPr>
-      <w:r>
-        <w:rPr>
-          <w:rStyle w:val="Strong"/>
-          <w:rFonts w:cs="Arial"/>
-          <w:color w:val="auto"/>
-          <w:sz w:val="26"/>
-          <w:szCs w:val="26"/>
-          <w:lang w:val="en-CA"/>
-        </w:rPr>
-        <w:t xml:space="preserve">AWARDS &amp; </w:t>
-      </w:r>
-      <w:r>
-        <w:rPr>
-          <w:rStyle w:val="Strong"/>
-          <w:rFonts w:cs="Arial"/>
-          <w:color w:val="auto"/>
-          <w:sz w:val="26"/>
-          <w:szCs w:val="26"/>
-          <w:lang w:val="en-CA"/>
-        </w:rPr>
-        <w:t xml:space="preserve">DISTINCTIONS </w:t>
+        <w:t>Currently learning system and having group discussions.</w:t>
       </w:r>
     </w:p>
     <w:p>
@@ -5277,51 +5258,18 @@
           <w:szCs w:val="22"/>
           <w:lang w:val="en-CA"/>
         </w:rPr>
-        <w:t>Winner</w:t>
-      </w:r>
-      <w:r>
-        <w:rPr>
-          <w:rFonts w:asciiTheme="majorHAnsi" w:hAnsiTheme="majorHAnsi" w:cs="Arial"/>
-          <w:b/>
-          <w:bCs/>
-          <w:sz w:val="22"/>
-          <w:szCs w:val="22"/>
-          <w:lang w:val="en-CA"/>
-        </w:rPr>
-        <w:t xml:space="preserve"> for B</w:t>
-      </w:r>
-      <w:r>
-        <w:rPr>
-          <w:rFonts w:asciiTheme="majorHAnsi" w:hAnsiTheme="majorHAnsi" w:cs="Arial"/>
-          <w:b/>
-          <w:bCs/>
-          <w:sz w:val="22"/>
-          <w:szCs w:val="22"/>
-          <w:lang w:val="en-CA"/>
-        </w:rPr>
-        <w:t>est</w:t>
-      </w:r>
-      <w:r>
-        <w:rPr>
-          <w:rFonts w:asciiTheme="majorHAnsi" w:hAnsiTheme="majorHAnsi" w:cs="Arial"/>
-          <w:b/>
-          <w:bCs/>
-          <w:sz w:val="22"/>
-          <w:szCs w:val="22"/>
-          <w:lang w:val="en-CA"/>
-        </w:rPr>
-        <w:t xml:space="preserve"> Logo D</w:t>
-      </w:r>
-      <w:r>
-        <w:rPr>
-          <w:rFonts w:asciiTheme="majorHAnsi" w:hAnsiTheme="majorHAnsi" w:cs="Arial"/>
-          <w:b/>
-          <w:bCs/>
-          <w:sz w:val="22"/>
-          <w:szCs w:val="22"/>
-          <w:lang w:val="en-CA"/>
-        </w:rPr>
-        <w:t>esign</w:t>
+        <w:t>Graphic Designer</w:t>
+      </w:r>
+      <w:r>
+        <w:rPr>
+          <w:rFonts w:asciiTheme="majorHAnsi" w:hAnsiTheme="majorHAnsi" w:cs="Arial"/>
+          <w:b/>
+          <w:bCs/>
+          <w:sz w:val="22"/>
+          <w:szCs w:val="22"/>
+          <w:lang w:val="en-CA"/>
+        </w:rPr>
+        <w:t xml:space="preserve"> for Canadian Concordia Asian Society</w:t>
       </w:r>
       <w:r>
         <w:rPr>
@@ -5333,50 +5281,95 @@
           <w:lang w:val="en-CA"/>
         </w:rPr>
         <w:tab/>
-      </w:r>
-      <w:r>
-        <w:rPr>
-          <w:rFonts w:asciiTheme="majorHAnsi" w:hAnsiTheme="majorHAnsi" w:cs="Arial"/>
-          <w:b/>
-          <w:bCs/>
-          <w:sz w:val="22"/>
-          <w:szCs w:val="22"/>
-          <w:lang w:val="en-CA"/>
-        </w:rPr>
-        <w:t>May</w:t>
-      </w:r>
-      <w:r>
-        <w:rPr>
-          <w:rFonts w:asciiTheme="majorHAnsi" w:hAnsiTheme="majorHAnsi" w:cs="Arial"/>
-          <w:b/>
-          <w:bCs/>
-          <w:sz w:val="22"/>
-          <w:szCs w:val="22"/>
-          <w:lang w:val="en-CA"/>
-        </w:rPr>
-        <w:t xml:space="preserve"> 201</w:t>
-      </w:r>
-      <w:r>
-        <w:rPr>
-          <w:rFonts w:asciiTheme="majorHAnsi" w:hAnsiTheme="majorHAnsi" w:cs="Arial"/>
-          <w:b/>
-          <w:bCs/>
-          <w:sz w:val="22"/>
-          <w:szCs w:val="22"/>
-          <w:lang w:val="en-CA"/>
-        </w:rPr>
-        <w:t>5</w:t>
-      </w:r>
-      <w:r>
-        <w:rPr>
-          <w:rFonts w:asciiTheme="majorHAnsi" w:hAnsiTheme="majorHAnsi" w:cs="Arial"/>
-          <w:b/>
-          <w:bCs/>
-          <w:sz w:val="22"/>
-          <w:szCs w:val="22"/>
-          <w:lang w:val="en-CA"/>
-        </w:rPr>
-        <w:t xml:space="preserve"> </w:t>
+        <w:t>January 2015 – May 2015</w:t>
+      </w:r>
+      <w:r>
+        <w:rPr>
+          <w:rFonts w:asciiTheme="majorHAnsi" w:hAnsiTheme="majorHAnsi" w:cs="Arial"/>
+          <w:b/>
+          <w:bCs/>
+          <w:sz w:val="22"/>
+          <w:szCs w:val="22"/>
+          <w:lang w:val="en-CA"/>
+        </w:rPr>
+        <w:tab/>
+      </w:r>
+    </w:p>
+    <w:p>
+      <w:pPr>
+        <w:pStyle w:val="ListParagraph"/>
+        <w:numPr>
+          <w:ilvl w:val="0"/>
+          <w:numId w:val="1"/>
+        </w:numPr>
+        <w:tabs>
+          <w:tab w:val="left" w:pos="5387"/>
+          <w:tab w:val="right" w:pos="9214"/>
+        </w:tabs>
+        <w:ind w:left="426" w:hanging="284"/>
+        <w:rPr>
+          <w:rFonts w:asciiTheme="majorHAnsi" w:hAnsiTheme="majorHAnsi" w:cs="Arial"/>
+          <w:sz w:val="22"/>
+          <w:szCs w:val="22"/>
+        </w:rPr>
+      </w:pPr>
+      <w:r>
+        <w:rPr>
+          <w:rFonts w:asciiTheme="majorHAnsi" w:hAnsiTheme="majorHAnsi" w:cs="Arial"/>
+          <w:bCs/>
+          <w:sz w:val="22"/>
+          <w:szCs w:val="22"/>
+        </w:rPr>
+        <w:t>Produced high quality posters and video content for events.</w:t>
+      </w:r>
+    </w:p>
+    <w:p>
+      <w:pPr>
+        <w:pStyle w:val="ListParagraph"/>
+        <w:ind w:left="426"/>
+        <w:rPr>
+          <w:rFonts w:asciiTheme="majorHAnsi" w:hAnsiTheme="majorHAnsi" w:cs="Arial"/>
+          <w:sz w:val="22"/>
+          <w:szCs w:val="22"/>
+        </w:rPr>
+      </w:pPr>
+    </w:p>
+    <w:p>
+      <w:pPr>
+        <w:pStyle w:val="Title"/>
+        <w:spacing w:after="120"/>
+        <w:rPr>
+          <w:rFonts w:cs="Arial"/>
+          <w:b/>
+          <w:bCs/>
+          <w:i/>
+          <w:color w:val="auto"/>
+          <w:sz w:val="26"/>
+          <w:szCs w:val="26"/>
+          <w:lang w:val="en-CA"/>
+        </w:rPr>
+      </w:pPr>
+      <w:r>
+        <w:rPr>
+          <w:rStyle w:val="Strong"/>
+          <w:rFonts w:cs="Arial"/>
+          <w:color w:val="auto"/>
+          <w:sz w:val="26"/>
+          <w:szCs w:val="26"/>
+          <w:lang w:val="en-CA"/>
+        </w:rPr>
+        <w:t xml:space="preserve">AWARDS &amp; </w:t>
+      </w:r>
+      <w:r>
+        <w:rPr>
+          <w:rStyle w:val="Strong"/>
+          <w:rFonts w:cs="Arial"/>
+          <w:color w:val="auto"/>
+          <w:sz w:val="26"/>
+          <w:szCs w:val="26"/>
+          <w:lang w:val="en-CA"/>
+        </w:rPr>
+        <w:t xml:space="preserve">DISTINCTIONS </w:t>
       </w:r>
     </w:p>
     <w:p>
@@ -5395,11 +5388,132 @@
       <w:r>
         <w:rPr>
           <w:rFonts w:asciiTheme="majorHAnsi" w:hAnsiTheme="majorHAnsi" w:cs="Arial"/>
+          <w:b/>
+          <w:bCs/>
+          <w:sz w:val="22"/>
+          <w:szCs w:val="22"/>
+          <w:lang w:val="en-CA"/>
+        </w:rPr>
+        <w:t>Winner</w:t>
+      </w:r>
+      <w:r>
+        <w:rPr>
+          <w:rFonts w:asciiTheme="majorHAnsi" w:hAnsiTheme="majorHAnsi" w:cs="Arial"/>
+          <w:b/>
+          <w:bCs/>
+          <w:sz w:val="22"/>
+          <w:szCs w:val="22"/>
+          <w:lang w:val="en-CA"/>
+        </w:rPr>
+        <w:t xml:space="preserve"> for B</w:t>
+      </w:r>
+      <w:r>
+        <w:rPr>
+          <w:rFonts w:asciiTheme="majorHAnsi" w:hAnsiTheme="majorHAnsi" w:cs="Arial"/>
+          <w:b/>
+          <w:bCs/>
+          <w:sz w:val="22"/>
+          <w:szCs w:val="22"/>
+          <w:lang w:val="en-CA"/>
+        </w:rPr>
+        <w:t>est</w:t>
+      </w:r>
+      <w:r>
+        <w:rPr>
+          <w:rFonts w:asciiTheme="majorHAnsi" w:hAnsiTheme="majorHAnsi" w:cs="Arial"/>
+          <w:b/>
+          <w:bCs/>
+          <w:sz w:val="22"/>
+          <w:szCs w:val="22"/>
+          <w:lang w:val="en-CA"/>
+        </w:rPr>
+        <w:t xml:space="preserve"> Logo D</w:t>
+      </w:r>
+      <w:r>
+        <w:rPr>
+          <w:rFonts w:asciiTheme="majorHAnsi" w:hAnsiTheme="majorHAnsi" w:cs="Arial"/>
+          <w:b/>
+          <w:bCs/>
+          <w:sz w:val="22"/>
+          <w:szCs w:val="22"/>
+          <w:lang w:val="en-CA"/>
+        </w:rPr>
+        <w:t>esign</w:t>
+      </w:r>
+      <w:r>
+        <w:rPr>
+          <w:rFonts w:asciiTheme="majorHAnsi" w:hAnsiTheme="majorHAnsi" w:cs="Arial"/>
+          <w:b/>
+          <w:bCs/>
+          <w:sz w:val="22"/>
+          <w:szCs w:val="22"/>
+          <w:lang w:val="en-CA"/>
+        </w:rPr>
+        <w:t xml:space="preserve"> for </w:t>
+      </w:r>
+      <w:r>
+        <w:rPr>
+          <w:rFonts w:asciiTheme="majorHAnsi" w:hAnsiTheme="majorHAnsi" w:cs="Arial"/>
           <w:bCs/>
           <w:sz w:val="22"/>
           <w:szCs w:val="22"/>
         </w:rPr>
         <w:t>SSAP Dawson College</w:t>
+      </w:r>
+      <w:r>
+        <w:rPr>
+          <w:rFonts w:asciiTheme="majorHAnsi" w:hAnsiTheme="majorHAnsi" w:cs="Arial"/>
+          <w:b/>
+          <w:bCs/>
+          <w:sz w:val="22"/>
+          <w:szCs w:val="22"/>
+          <w:lang w:val="en-CA"/>
+        </w:rPr>
+        <w:tab/>
+      </w:r>
+      <w:r>
+        <w:rPr>
+          <w:rFonts w:asciiTheme="majorHAnsi" w:hAnsiTheme="majorHAnsi" w:cs="Arial"/>
+          <w:b/>
+          <w:bCs/>
+          <w:sz w:val="22"/>
+          <w:szCs w:val="22"/>
+          <w:lang w:val="en-CA"/>
+        </w:rPr>
+        <w:t>May</w:t>
+      </w:r>
+      <w:r>
+        <w:rPr>
+          <w:rFonts w:asciiTheme="majorHAnsi" w:hAnsiTheme="majorHAnsi" w:cs="Arial"/>
+          <w:b/>
+          <w:bCs/>
+          <w:sz w:val="22"/>
+          <w:szCs w:val="22"/>
+          <w:lang w:val="en-CA"/>
+        </w:rPr>
+        <w:t xml:space="preserve"> 201</w:t>
+      </w:r>
+      <w:r>
+        <w:rPr>
+          <w:rFonts w:asciiTheme="majorHAnsi" w:hAnsiTheme="majorHAnsi" w:cs="Arial"/>
+          <w:b/>
+          <w:bCs/>
+          <w:sz w:val="22"/>
+          <w:szCs w:val="22"/>
+          <w:lang w:val="en-CA"/>
+        </w:rPr>
+        <w:t>5</w:t>
+      </w:r>
+      <w:r>
+        <w:rPr>
+          <w:rFonts w:asciiTheme="majorHAnsi" w:hAnsiTheme="majorHAnsi" w:cs="Arial"/>
+          <w:b/>
+          <w:bCs/>
+          <w:sz w:val="22"/>
+          <w:szCs w:val="22"/>
+          <w:lang w:val="en-CA"/>
+        </w:rPr>
+        <w:t xml:space="preserve"> </w:t>
       </w:r>
     </w:p>
     <w:p>
@@ -8417,7 +8531,7 @@
 </file>
 
 <file path=customXml/itemProps1.xml><?xml version="1.0" encoding="utf-8"?>
-<ds:datastoreItem xmlns:ds="http://schemas.openxmlformats.org/officeDocument/2006/customXml" ds:itemID="{7ABDF336-25F3-4FFB-B08B-89F1FEBDFAA5}">
+<ds:datastoreItem xmlns:ds="http://schemas.openxmlformats.org/officeDocument/2006/customXml" ds:itemID="{BDDAFBD0-E71C-40DC-ACBA-D8910FE4823B}">
   <ds:schemaRefs>
     <ds:schemaRef ds:uri="http://schemas.openxmlformats.org/officeDocument/2006/bibliography"/>
   </ds:schemaRefs>

</xml_diff>